<commit_message>
Build and test procedures
</commit_message>
<xml_diff>
--- a/docs/Build and Test Procedures lab 5.docx
+++ b/docs/Build and Test Procedures lab 5.docx
@@ -119,7 +119,7 @@
           <w:sz w:val="26"/>
           <w:szCs w:val="26"/>
         </w:rPr>
-        <w:t>4</w:t>
+        <w:t>5</w:t>
       </w:r>
       <w:r>
         <w:rPr>
@@ -128,7 +128,7 @@
           <w:sz w:val="26"/>
           <w:szCs w:val="26"/>
         </w:rPr>
-        <w:t xml:space="preserve">: ESOS </w:t>
+        <w:t xml:space="preserve">: </w:t>
       </w:r>
       <w:r>
         <w:rPr>
@@ -137,16 +137,7 @@
           <w:sz w:val="26"/>
           <w:szCs w:val="26"/>
         </w:rPr>
-        <w:t xml:space="preserve">Sensor </w:t>
-      </w:r>
-      <w:r>
-        <w:rPr>
-          <w:rFonts w:ascii="Times New Roman" w:eastAsia="Times New Roman" w:hAnsi="Times New Roman" w:cs="Times New Roman"/>
-          <w:b/>
-          <w:sz w:val="26"/>
-          <w:szCs w:val="26"/>
-        </w:rPr>
-        <w:t>Service</w:t>
+        <w:t>LCD Character Module</w:t>
       </w:r>
     </w:p>
     <w:p>
@@ -403,49 +394,54 @@
         <w:spacing w:line="240" w:lineRule="auto"/>
         <w:rPr>
           <w:rFonts w:ascii="Times New Roman" w:eastAsia="Times New Roman" w:hAnsi="Times New Roman" w:cs="Times New Roman"/>
-        </w:rPr>
-      </w:pPr>
-      <w:r>
-        <w:rPr>
-          <w:rFonts w:ascii="Times New Roman" w:eastAsia="Times New Roman" w:hAnsi="Times New Roman" w:cs="Times New Roman"/>
-        </w:rPr>
-        <w:t xml:space="preserve">The first step for this lab was the setup </w:t>
-      </w:r>
-      <w:r>
-        <w:rPr>
-          <w:rFonts w:ascii="Times New Roman" w:eastAsia="Times New Roman" w:hAnsi="Times New Roman" w:cs="Times New Roman"/>
-        </w:rPr>
-        <w:t>of the helper files for proper sensor functionality.  The team created files esos_pic24_sensor.c and esos_pic24_sensor.h based on the templates provided in the lab repo.  Hardware configuration functions were added to the revF14.h file and the hardware functions were filled out by the team in the esos_pic24.sensor.c file.</w:t>
-      </w:r>
-      <w:r>
-        <w:rPr>
-          <w:rFonts w:ascii="Times New Roman" w:eastAsia="Times New Roman" w:hAnsi="Times New Roman" w:cs="Times New Roman"/>
-        </w:rPr>
-        <w:t xml:space="preserve">  The team </w:t>
-      </w:r>
-      <w:r>
-        <w:rPr>
-          <w:rFonts w:ascii="Times New Roman" w:eastAsia="Times New Roman" w:hAnsi="Times New Roman" w:cs="Times New Roman"/>
-        </w:rPr>
-        <w:t xml:space="preserve">also </w:t>
-      </w:r>
-      <w:r>
-        <w:rPr>
-          <w:rFonts w:ascii="Times New Roman" w:eastAsia="Times New Roman" w:hAnsi="Times New Roman" w:cs="Times New Roman"/>
-        </w:rPr>
-        <w:t xml:space="preserve">added </w:t>
-      </w:r>
-      <w:r>
-        <w:rPr>
-          <w:rFonts w:ascii="Times New Roman" w:eastAsia="Times New Roman" w:hAnsi="Times New Roman" w:cs="Times New Roman"/>
-        </w:rPr>
-        <w:t>definitions for the sensor channels, format constants, and processing constants within the esos_sensor.h and esos_sensor.c files.</w:t>
-      </w:r>
-      <w:r>
-        <w:rPr>
-          <w:rFonts w:ascii="Times New Roman" w:eastAsia="Times New Roman" w:hAnsi="Times New Roman" w:cs="Times New Roman"/>
-        </w:rPr>
-        <w:t xml:space="preserve">  Once all the helper files were constructed, the team created and completed task 1,2, and 3 files t4_sensor1.c, t4_sensor2.c, and t4_sensor3.c.</w:t>
+          <w:bCs/>
+        </w:rPr>
+      </w:pPr>
+      <w:r>
+        <w:rPr>
+          <w:rFonts w:ascii="Times New Roman" w:eastAsia="Times New Roman" w:hAnsi="Times New Roman" w:cs="Times New Roman"/>
+          <w:bCs/>
+        </w:rPr>
+        <w:t>The first step for this lab was the inclusion of additional hardware onto the embedded systems target board.  A</w:t>
+      </w:r>
+      <w:r>
+        <w:rPr>
+          <w:rFonts w:ascii="Times New Roman" w:eastAsia="Times New Roman" w:hAnsi="Times New Roman" w:cs="Times New Roman"/>
+          <w:bCs/>
+        </w:rPr>
+        <w:t xml:space="preserve"> </w:t>
+      </w:r>
+      <w:r>
+        <w:rPr>
+          <w:rFonts w:ascii="Times New Roman" w:hAnsi="Times New Roman" w:cs="Times New Roman"/>
+        </w:rPr>
+        <w:t>Newhaven NHD0208AZ-33V 8x2 LCD character module</w:t>
+      </w:r>
+      <w:r>
+        <w:rPr>
+          <w:rFonts w:ascii="Times New Roman" w:hAnsi="Times New Roman" w:cs="Times New Roman"/>
+        </w:rPr>
+        <w:t xml:space="preserve"> was soldered onto each members board along with the addition of a jumper wire between resistors R6 and R7.  The team then added the necessary hardware configuration definitions to the revF14.h file and hardware configuration functions to the esos_pic24_lcd44780.h and esos_pic24_lcd44780.c files created from the template files esos_hwxxx_lcd44780.</w:t>
+      </w:r>
+      <w:r>
+        <w:rPr>
+          <w:rFonts w:ascii="Times New Roman" w:hAnsi="Times New Roman" w:cs="Times New Roman"/>
+        </w:rPr>
+        <w:t xml:space="preserve">  Next, the team finished the lcd public functions within the esos_lcd44780.h and esos_lcd44780.c file by divided the functions among team members.  Once the lcd operation files were completed, the team created the task 5 file </w:t>
+      </w:r>
+      <w:proofErr w:type="spellStart"/>
+      <w:r>
+        <w:rPr>
+          <w:rFonts w:ascii="Times New Roman" w:hAnsi="Times New Roman" w:cs="Times New Roman"/>
+        </w:rPr>
+        <w:t>temperature_lcd.c</w:t>
+      </w:r>
+      <w:proofErr w:type="spellEnd"/>
+      <w:r>
+        <w:rPr>
+          <w:rFonts w:ascii="Times New Roman" w:hAnsi="Times New Roman" w:cs="Times New Roman"/>
+        </w:rPr>
+        <w:t xml:space="preserve"> based on the t4_sensor3 file from lab 4.  With the temperature sensor and potentiometer components of lab 4 already done, the team added lcd functionality so that the data values would be display on the lcd as per lab 5 request.</w:t>
       </w:r>
     </w:p>
     <w:p>
@@ -491,53 +487,35 @@
         <w:rPr>
           <w:rFonts w:ascii="Times New Roman" w:eastAsia="Times New Roman" w:hAnsi="Times New Roman" w:cs="Times New Roman"/>
         </w:rPr>
-        <w:t xml:space="preserve">The testing procedure for the written code began with compiling all files that were modified by the team. Once the </w:t>
-      </w:r>
-      <w:r>
-        <w:rPr>
-          <w:rFonts w:ascii="Times New Roman" w:eastAsia="Times New Roman" w:hAnsi="Times New Roman" w:cs="Times New Roman"/>
-        </w:rPr>
-        <w:t>compilation was able to complete without any errors, a code review was conducted by the team to catch any errors or missing comments. After this was done, the target board was programmed and the functionality of the code was tested.</w:t>
-      </w:r>
-    </w:p>
-    <w:p>
-      <w:pPr>
-        <w:spacing w:line="240" w:lineRule="auto"/>
-        <w:rPr>
-          <w:rFonts w:ascii="Times New Roman" w:eastAsia="Times New Roman" w:hAnsi="Times New Roman" w:cs="Times New Roman"/>
-        </w:rPr>
-      </w:pPr>
-    </w:p>
-    <w:p>
-      <w:pPr>
-        <w:spacing w:line="240" w:lineRule="auto"/>
-        <w:rPr>
-          <w:rFonts w:ascii="Times New Roman" w:eastAsia="Times New Roman" w:hAnsi="Times New Roman" w:cs="Times New Roman"/>
-        </w:rPr>
-      </w:pPr>
-      <w:r>
-        <w:rPr>
-          <w:rFonts w:ascii="Times New Roman" w:eastAsia="Times New Roman" w:hAnsi="Times New Roman" w:cs="Times New Roman"/>
-        </w:rPr>
-        <w:t>The board testing star</w:t>
-      </w:r>
-      <w:r>
-        <w:rPr>
-          <w:rFonts w:ascii="Times New Roman" w:eastAsia="Times New Roman" w:hAnsi="Times New Roman" w:cs="Times New Roman"/>
-        </w:rPr>
-        <w:t xml:space="preserve">ted with verifying the functionality </w:t>
-      </w:r>
-      <w:r>
-        <w:rPr>
-          <w:rFonts w:ascii="Times New Roman" w:eastAsia="Times New Roman" w:hAnsi="Times New Roman" w:cs="Times New Roman"/>
-        </w:rPr>
-        <w:t xml:space="preserve">of the potentiometer in displaying the correct range of hex values on the terminal for t4_sensor1.  The team verified that a press of SW1 produced a single output of the potentiometer hex value and that a press of SW2 produced an output of the hex value every second.  </w:t>
-      </w:r>
-      <w:r>
-        <w:rPr>
-          <w:rFonts w:ascii="Times New Roman" w:eastAsia="Times New Roman" w:hAnsi="Times New Roman" w:cs="Times New Roman"/>
-        </w:rPr>
-        <w:t>The next step was verifying the function t4_sensor2 in taking user input to change the processing mode of the potentiometer data.  The team tested every possible combination of inputs to verify that the output was concurrent with the designated processing mode.  Lastly, the team tested the same functionality as in t4_sensor2 with the temperature sensor added in t4_sensor3.</w:t>
+        <w:t>The testing procedure for the written code began with compiling all files that were modified by the team. Once the compilation was able to complete without any errors, a code review was conducted by the team to catch any errors or missing comments. After this was done, the target board was programmed and the functionality of the code was tested.</w:t>
+      </w:r>
+    </w:p>
+    <w:p>
+      <w:pPr>
+        <w:spacing w:line="240" w:lineRule="auto"/>
+        <w:rPr>
+          <w:rFonts w:ascii="Times New Roman" w:eastAsia="Times New Roman" w:hAnsi="Times New Roman" w:cs="Times New Roman"/>
+        </w:rPr>
+      </w:pPr>
+    </w:p>
+    <w:p>
+      <w:pPr>
+        <w:spacing w:line="240" w:lineRule="auto"/>
+        <w:rPr>
+          <w:rFonts w:ascii="Times New Roman" w:eastAsia="Times New Roman" w:hAnsi="Times New Roman" w:cs="Times New Roman"/>
+        </w:rPr>
+      </w:pPr>
+      <w:r>
+        <w:rPr>
+          <w:rFonts w:ascii="Times New Roman" w:eastAsia="Times New Roman" w:hAnsi="Times New Roman" w:cs="Times New Roman"/>
+        </w:rPr>
+        <w:t>The board testing started with verifying the</w:t>
+      </w:r>
+      <w:r>
+        <w:rPr>
+          <w:rFonts w:ascii="Times New Roman" w:eastAsia="Times New Roman" w:hAnsi="Times New Roman" w:cs="Times New Roman"/>
+        </w:rPr>
+        <w:t xml:space="preserve"> functionality of the lcd character module.  </w:t>
       </w:r>
     </w:p>
     <w:p>

</xml_diff>